<commit_message>
lab5 FoDM, PM,AiPL 3 lab, ISaRIS lab 5
</commit_message>
<xml_diff>
--- a/ISaRIS/Reports/Reports.docx
+++ b/ISaRIS/Reports/Reports.docx
@@ -3930,6 +3930,7 @@
           <w:rFonts w:ascii="Times New Roman" w:hAnsi="Times New Roman" w:cs="Times New Roman"/>
           <w:sz w:val="28"/>
           <w:szCs w:val="28"/>
+          <w:lang w:val="ru-RU"/>
         </w:rPr>
         <w:t>2.</w:t>
       </w:r>
@@ -3940,34 +3941,7 @@
           <w:szCs w:val="28"/>
           <w:lang w:val="ru-RU"/>
         </w:rPr>
-        <w:t>2</w:t>
-      </w:r>
-      <w:r>
-        <w:rPr>
-          <w:rFonts w:ascii="Times New Roman" w:hAnsi="Times New Roman" w:cs="Times New Roman"/>
-          <w:sz w:val="28"/>
-          <w:szCs w:val="28"/>
-          <w:lang w:val="ru-RU"/>
-        </w:rPr>
-        <w:t>4</w:t>
-      </w:r>
-      <w:r>
-        <w:rPr>
-          <w:rFonts w:ascii="Times New Roman" w:hAnsi="Times New Roman" w:cs="Times New Roman"/>
-          <w:sz w:val="28"/>
-          <w:szCs w:val="28"/>
-          <w:lang w:val="ru-RU"/>
-        </w:rPr>
-        <w:t xml:space="preserve"> </w:t>
-      </w:r>
-      <w:r>
-        <w:rPr>
-          <w:rFonts w:ascii="Times New Roman" w:hAnsi="Times New Roman" w:cs="Times New Roman"/>
-          <w:sz w:val="28"/>
-          <w:szCs w:val="28"/>
-          <w:lang w:val="ru-RU"/>
-        </w:rPr>
-        <w:t>Время выполнения перестановок</w:t>
+        <w:t>24 Время выполнения перестановок</w:t>
       </w:r>
     </w:p>
     <w:p>
@@ -3993,29 +3967,7 @@
           <w:lang w:val="ru-RU"/>
         </w:rPr>
         <w:lastRenderedPageBreak/>
-        <w:t>Лабораторная работа №</w:t>
-      </w:r>
-      <w:r>
-        <w:rPr>
-          <w:rFonts w:ascii="Times New Roman" w:hAnsi="Times New Roman" w:cs="Times New Roman"/>
-          <w:b/>
-          <w:bCs/>
-          <w:sz w:val="28"/>
-          <w:szCs w:val="28"/>
-          <w:lang w:val="ru-RU"/>
-        </w:rPr>
-        <w:t>3</w:t>
-      </w:r>
-      <w:r>
-        <w:rPr>
-          <w:rFonts w:ascii="Times New Roman" w:hAnsi="Times New Roman" w:cs="Times New Roman"/>
-          <w:b/>
-          <w:bCs/>
-          <w:sz w:val="28"/>
-          <w:szCs w:val="28"/>
-          <w:lang w:val="ru-RU"/>
-        </w:rPr>
-        <w:t xml:space="preserve"> </w:t>
+        <w:t xml:space="preserve">Лабораторная работа №3 </w:t>
       </w:r>
       <w:r>
         <w:rPr>
@@ -4123,25 +4075,7 @@
           <w:szCs w:val="28"/>
           <w:lang w:val="ru-RU"/>
         </w:rPr>
-        <w:t>3</w:t>
-      </w:r>
-      <w:r>
-        <w:rPr>
-          <w:rFonts w:ascii="Times New Roman" w:hAnsi="Times New Roman" w:cs="Times New Roman"/>
-          <w:sz w:val="28"/>
-          <w:szCs w:val="28"/>
-          <w:lang w:val="ru-RU"/>
-        </w:rPr>
-        <w:t>.</w:t>
-      </w:r>
-      <w:r>
-        <w:rPr>
-          <w:rFonts w:ascii="Times New Roman" w:hAnsi="Times New Roman" w:cs="Times New Roman"/>
-          <w:sz w:val="28"/>
-          <w:szCs w:val="28"/>
-          <w:lang w:val="ru-RU"/>
-        </w:rPr>
-        <w:t>1</w:t>
+        <w:t>3.1</w:t>
       </w:r>
       <w:r>
         <w:rPr>
@@ -4255,15 +4189,7 @@
           <w:sz w:val="28"/>
           <w:szCs w:val="28"/>
         </w:rPr>
-        <w:t>3</w:t>
-      </w:r>
-      <w:r>
-        <w:rPr>
-          <w:rFonts w:ascii="Times New Roman" w:hAnsi="Times New Roman" w:cs="Times New Roman"/>
-          <w:sz w:val="28"/>
-          <w:szCs w:val="28"/>
-        </w:rPr>
-        <w:t>.</w:t>
+        <w:t>3.</w:t>
       </w:r>
       <w:r>
         <w:rPr>
@@ -4378,15 +4304,7 @@
           <w:sz w:val="28"/>
           <w:szCs w:val="28"/>
         </w:rPr>
-        <w:t>3.</w:t>
-      </w:r>
-      <w:r>
-        <w:rPr>
-          <w:rFonts w:ascii="Times New Roman" w:hAnsi="Times New Roman" w:cs="Times New Roman"/>
-          <w:sz w:val="28"/>
-          <w:szCs w:val="28"/>
-        </w:rPr>
-        <w:t>3</w:t>
+        <w:t>3.3</w:t>
       </w:r>
       <w:r>
         <w:rPr>
@@ -4412,34 +4330,7 @@
           <w:szCs w:val="28"/>
           <w:lang w:val="ru-RU"/>
         </w:rPr>
-        <w:t>ф</w:t>
-      </w:r>
-      <w:r>
-        <w:rPr>
-          <w:rFonts w:ascii="Times New Roman" w:hAnsi="Times New Roman" w:cs="Times New Roman"/>
-          <w:sz w:val="28"/>
-          <w:szCs w:val="28"/>
-          <w:lang w:val="ru-RU"/>
-        </w:rPr>
-        <w:t>ункци</w:t>
-      </w:r>
-      <w:r>
-        <w:rPr>
-          <w:rFonts w:ascii="Times New Roman" w:hAnsi="Times New Roman" w:cs="Times New Roman"/>
-          <w:sz w:val="28"/>
-          <w:szCs w:val="28"/>
-          <w:lang w:val="ru-RU"/>
-        </w:rPr>
-        <w:t>и</w:t>
-      </w:r>
-      <w:r>
-        <w:rPr>
-          <w:rFonts w:ascii="Times New Roman" w:hAnsi="Times New Roman" w:cs="Times New Roman"/>
-          <w:sz w:val="28"/>
-          <w:szCs w:val="28"/>
-          <w:lang w:val="ru-RU"/>
-        </w:rPr>
-        <w:t xml:space="preserve"> Энигмы</w:t>
+        <w:t>функции Энигмы</w:t>
       </w:r>
     </w:p>
     <w:p>
@@ -4535,15 +4426,7 @@
           <w:sz w:val="28"/>
           <w:szCs w:val="28"/>
         </w:rPr>
-        <w:t>3.</w:t>
-      </w:r>
-      <w:r>
-        <w:rPr>
-          <w:rFonts w:ascii="Times New Roman" w:hAnsi="Times New Roman" w:cs="Times New Roman"/>
-          <w:sz w:val="28"/>
-          <w:szCs w:val="28"/>
-        </w:rPr>
-        <w:t xml:space="preserve">4 </w:t>
+        <w:t xml:space="preserve">3.4 </w:t>
       </w:r>
       <w:r>
         <w:rPr>
@@ -4649,15 +4532,7 @@
           <w:sz w:val="28"/>
           <w:szCs w:val="28"/>
         </w:rPr>
-        <w:t>3.</w:t>
-      </w:r>
-      <w:r>
-        <w:rPr>
-          <w:rFonts w:ascii="Times New Roman" w:hAnsi="Times New Roman" w:cs="Times New Roman"/>
-          <w:sz w:val="28"/>
-          <w:szCs w:val="28"/>
-        </w:rPr>
-        <w:t xml:space="preserve">5 </w:t>
+        <w:t xml:space="preserve">3.5 </w:t>
       </w:r>
       <w:r>
         <w:rPr>
@@ -4687,32 +4562,22 @@
         <w:jc w:val="center"/>
         <w:rPr>
           <w:rFonts w:ascii="Times New Roman" w:hAnsi="Times New Roman" w:cs="Times New Roman"/>
-          <w:sz w:val="28"/>
-          <w:szCs w:val="28"/>
-          <w:lang w:val="ru-RU"/>
-        </w:rPr>
-      </w:pPr>
-      <w:r>
-        <w:rPr>
-          <w:rFonts w:ascii="Times New Roman" w:hAnsi="Times New Roman" w:cs="Times New Roman"/>
-          <w:b/>
-          <w:bCs/>
-          <w:sz w:val="28"/>
-          <w:szCs w:val="28"/>
-          <w:lang w:val="ru-RU"/>
-        </w:rPr>
-        <w:t>Лабораторная работа №</w:t>
-      </w:r>
-      <w:r>
-        <w:rPr>
-          <w:rFonts w:ascii="Times New Roman" w:hAnsi="Times New Roman" w:cs="Times New Roman"/>
-          <w:b/>
-          <w:bCs/>
-          <w:sz w:val="28"/>
-          <w:szCs w:val="28"/>
-          <w:lang w:val="ru-RU"/>
-        </w:rPr>
-        <w:t xml:space="preserve">4 </w:t>
+          <w:b/>
+          <w:bCs/>
+          <w:sz w:val="28"/>
+          <w:szCs w:val="28"/>
+        </w:rPr>
+      </w:pPr>
+      <w:r>
+        <w:rPr>
+          <w:rFonts w:ascii="Times New Roman" w:hAnsi="Times New Roman" w:cs="Times New Roman"/>
+          <w:b/>
+          <w:bCs/>
+          <w:sz w:val="28"/>
+          <w:szCs w:val="28"/>
+          <w:lang w:val="ru-RU"/>
+        </w:rPr>
+        <w:t xml:space="preserve">Лабораторная работа №4 </w:t>
       </w:r>
       <w:r>
         <w:rPr>
@@ -4724,6 +4589,18 @@
         </w:rPr>
         <w:t>ИССЛЕДОВАНИЕ БЛОЧНЫХ ШИФРОВ</w:t>
       </w:r>
+    </w:p>
+    <w:p>
+      <w:pPr>
+        <w:spacing w:after="120"/>
+        <w:jc w:val="center"/>
+        <w:rPr>
+          <w:rFonts w:ascii="Times New Roman" w:hAnsi="Times New Roman" w:cs="Times New Roman"/>
+          <w:sz w:val="28"/>
+          <w:szCs w:val="28"/>
+          <w:lang w:val="ru-RU"/>
+        </w:rPr>
+      </w:pPr>
     </w:p>
     <w:sectPr>
       <w:pgSz w:w="12240" w:h="15840"/>
@@ -5187,6 +5064,7 @@
   <w:style w:type="character" w:default="1" w:styleId="DefaultParagraphFont">
     <w:name w:val="Default Paragraph Font"/>
     <w:uiPriority w:val="1"/>
+    <w:semiHidden/>
     <w:unhideWhenUsed/>
   </w:style>
   <w:style w:type="table" w:default="1" w:styleId="TableNormal">

</xml_diff>